<commit_message>
Casi finalizado el XD
</commit_message>
<xml_diff>
--- a/PantallasProyecto.docx
+++ b/PantallasProyecto.docx
@@ -1,6 +1,6 @@
 
 <file path=word/document.xml><?xml version="1.0" encoding="utf-8"?>
-<w:document xmlns:wpc="http://schemas.microsoft.com/office/word/2010/wordprocessingCanvas" xmlns:cx="http://schemas.microsoft.com/office/drawing/2014/chartex" xmlns:mc="http://schemas.openxmlformats.org/markup-compatibility/2006" xmlns:o="urn:schemas-microsoft-com:office:office" xmlns:r="http://schemas.openxmlformats.org/officeDocument/2006/relationships" xmlns:m="http://schemas.openxmlformats.org/officeDocument/2006/math" xmlns:v="urn:schemas-microsoft-com:vml" xmlns:wp14="http://schemas.microsoft.com/office/word/2010/wordprocessingDrawing" xmlns:wp="http://schemas.openxmlformats.org/drawingml/2006/wordprocessingDrawing" xmlns:w10="urn:schemas-microsoft-com:office:word" xmlns:w="http://schemas.openxmlformats.org/wordprocessingml/2006/main" xmlns:w14="http://schemas.microsoft.com/office/word/2010/wordml" xmlns:w15="http://schemas.microsoft.com/office/word/2012/wordml" xmlns:w16se="http://schemas.microsoft.com/office/word/2015/wordml/symex" xmlns:wpg="http://schemas.microsoft.com/office/word/2010/wordprocessingGroup" xmlns:wpi="http://schemas.microsoft.com/office/word/2010/wordprocessingInk" xmlns:wne="http://schemas.microsoft.com/office/word/2006/wordml" xmlns:wps="http://schemas.microsoft.com/office/word/2010/wordprocessingShape" mc:Ignorable="w14 w15 w16se wp14">
+<w:document xmlns:wpc="http://schemas.microsoft.com/office/word/2010/wordprocessingCanvas" xmlns:mc="http://schemas.openxmlformats.org/markup-compatibility/2006" xmlns:o="urn:schemas-microsoft-com:office:office" xmlns:r="http://schemas.openxmlformats.org/officeDocument/2006/relationships" xmlns:m="http://schemas.openxmlformats.org/officeDocument/2006/math" xmlns:v="urn:schemas-microsoft-com:vml" xmlns:wp14="http://schemas.microsoft.com/office/word/2010/wordprocessingDrawing" xmlns:wp="http://schemas.openxmlformats.org/drawingml/2006/wordprocessingDrawing" xmlns:w10="urn:schemas-microsoft-com:office:word" xmlns:w="http://schemas.openxmlformats.org/wordprocessingml/2006/main" xmlns:w14="http://schemas.microsoft.com/office/word/2010/wordml" xmlns:w15="http://schemas.microsoft.com/office/word/2012/wordml" xmlns:wpg="http://schemas.microsoft.com/office/word/2010/wordprocessingGroup" xmlns:wpi="http://schemas.microsoft.com/office/word/2010/wordprocessingInk" xmlns:wne="http://schemas.microsoft.com/office/word/2006/wordml" xmlns:wps="http://schemas.microsoft.com/office/word/2010/wordprocessingShape" mc:Ignorable="w14 w15 wp14">
   <w:body>
     <w:p>
       <w:r>
@@ -14,10 +14,7 @@
     </w:p>
     <w:p>
       <w:r>
-        <w:t>-Pantalla de cambio de contraseña de usuario la primera vez</w:t>
-      </w:r>
-      <w:r>
-        <w:t xml:space="preserve"> que accede mediante invitación</w:t>
+        <w:t>-Pantalla de cambio de contraseña de usuario la primera vez que accede mediante invitación</w:t>
       </w:r>
     </w:p>
     <w:p/>
@@ -57,10 +54,7 @@
         <w:t xml:space="preserve"> </w:t>
       </w:r>
       <w:r>
-        <w:t xml:space="preserve">Pantalla de </w:t>
-      </w:r>
-      <w:r>
-        <w:t>cursos</w:t>
+        <w:t>Pantalla de cursos</w:t>
       </w:r>
       <w:r>
         <w:t xml:space="preserve"> de los títulos</w:t>
@@ -98,10 +92,7 @@
     </w:p>
     <w:p>
       <w:r>
-        <w:t>-Pantalla de</w:t>
-      </w:r>
-      <w:r>
-        <w:t xml:space="preserve"> asignaturas</w:t>
+        <w:t>-Pantalla de asignaturas</w:t>
       </w:r>
       <w:r>
         <w:t xml:space="preserve"> de los cursos</w:t>
@@ -120,19 +111,7 @@
     </w:p>
     <w:p>
       <w:r>
-        <w:t xml:space="preserve">-Pantalla de </w:t>
-      </w:r>
-      <w:r>
-        <w:t>horarios de la</w:t>
-      </w:r>
-      <w:r>
-        <w:t xml:space="preserve">s </w:t>
-      </w:r>
-      <w:r>
-        <w:t>asignaturas</w:t>
-      </w:r>
-      <w:r>
-        <w:t xml:space="preserve"> de jefe de estudio con posibilidad de </w:t>
+        <w:t xml:space="preserve">-Pantalla de horarios de las asignaturas de jefe de estudio con posibilidad de </w:t>
       </w:r>
       <w:proofErr w:type="spellStart"/>
       <w:r>
@@ -152,8 +131,6 @@
       <w:r>
         <w:t>-Página de generación del carnet</w:t>
       </w:r>
-      <w:bookmarkStart w:id="0" w:name="_GoBack"/>
-      <w:bookmarkEnd w:id="0"/>
     </w:p>
     <w:p/>
     <w:p>
@@ -232,7 +209,7 @@
               </wp:anchor>
             </w:drawing>
           </mc:Choice>
-          <mc:Fallback>
+          <mc:Fallback xmlns:w16se="http://schemas.microsoft.com/office/word/2015/wordml/symex" xmlns:cx="http://schemas.microsoft.com/office/drawing/2014/chartex">
             <w:pict>
               <v:shapetype w14:anchorId="5872C66C" id="_x0000_t87" coordsize="21600,21600" o:spt="87" adj="1800,10800" path="m21600,qx10800@0l10800@2qy0@11,10800@3l10800@1qy21600,21600e" filled="f">
                 <v:formulas>
@@ -310,7 +287,153 @@
         <w:t>-Página de listado de alumnos de una clase mostrando tabla de alumnos(y) y asignaturas con su estado(x), cursando, aprobada, convalidada</w:t>
       </w:r>
     </w:p>
-    <w:p/>
+    <w:p>
+      <w:r>
+        <w:t>Casos Uso representados:</w:t>
+      </w:r>
+    </w:p>
+    <w:p>
+      <w:r>
+        <w:t>1</w:t>
+      </w:r>
+    </w:p>
+    <w:p>
+      <w:pPr>
+        <w:rPr>
+          <w:strike/>
+        </w:rPr>
+      </w:pPr>
+      <w:r>
+        <w:rPr>
+          <w:strike/>
+        </w:rPr>
+        <w:t>2</w:t>
+      </w:r>
+    </w:p>
+    <w:p>
+      <w:pPr>
+        <w:rPr>
+          <w:strike/>
+        </w:rPr>
+      </w:pPr>
+      <w:r>
+        <w:rPr>
+          <w:strike/>
+        </w:rPr>
+        <w:t>3</w:t>
+      </w:r>
+    </w:p>
+    <w:p>
+      <w:r>
+        <w:t>4</w:t>
+      </w:r>
+    </w:p>
+    <w:p>
+      <w:r>
+        <w:t>5</w:t>
+      </w:r>
+    </w:p>
+    <w:p>
+      <w:r>
+        <w:t>6</w:t>
+      </w:r>
+    </w:p>
+    <w:p>
+      <w:r>
+        <w:lastRenderedPageBreak/>
+        <w:t>7</w:t>
+      </w:r>
+      <w:r>
+        <w:t xml:space="preserve"> -- pendiente</w:t>
+      </w:r>
+      <w:bookmarkStart w:id="0" w:name="_GoBack"/>
+      <w:bookmarkEnd w:id="0"/>
+    </w:p>
+    <w:p>
+      <w:pPr>
+        <w:rPr>
+          <w:strike/>
+        </w:rPr>
+      </w:pPr>
+      <w:r>
+        <w:rPr>
+          <w:strike/>
+        </w:rPr>
+        <w:t>8</w:t>
+      </w:r>
+    </w:p>
+    <w:p>
+      <w:pPr>
+        <w:rPr>
+          <w:strike/>
+        </w:rPr>
+      </w:pPr>
+      <w:r>
+        <w:rPr>
+          <w:strike/>
+        </w:rPr>
+        <w:t>9</w:t>
+      </w:r>
+    </w:p>
+    <w:p>
+      <w:r>
+        <w:t>10</w:t>
+      </w:r>
+    </w:p>
+    <w:p>
+      <w:r>
+        <w:t>11</w:t>
+      </w:r>
+    </w:p>
+    <w:p>
+      <w:pPr>
+        <w:rPr>
+          <w:strike/>
+        </w:rPr>
+      </w:pPr>
+      <w:r>
+        <w:rPr>
+          <w:strike/>
+        </w:rPr>
+        <w:t>12</w:t>
+      </w:r>
+    </w:p>
+    <w:p>
+      <w:r>
+        <w:t>13</w:t>
+      </w:r>
+    </w:p>
+    <w:p>
+      <w:pPr>
+        <w:rPr>
+          <w:strike/>
+        </w:rPr>
+      </w:pPr>
+      <w:r>
+        <w:rPr>
+          <w:strike/>
+        </w:rPr>
+        <w:t>14</w:t>
+      </w:r>
+    </w:p>
+    <w:p>
+      <w:pPr>
+        <w:rPr>
+          <w:strike/>
+        </w:rPr>
+      </w:pPr>
+      <w:r>
+        <w:rPr>
+          <w:strike/>
+        </w:rPr>
+        <w:t>15</w:t>
+      </w:r>
+    </w:p>
+    <w:p>
+      <w:r>
+        <w:t>16</w:t>
+      </w:r>
+    </w:p>
     <w:p/>
     <w:p/>
     <w:p/>
@@ -327,7 +450,7 @@
 </file>
 
 <file path=word/styles.xml><?xml version="1.0" encoding="utf-8"?>
-<w:styles xmlns:mc="http://schemas.openxmlformats.org/markup-compatibility/2006" xmlns:r="http://schemas.openxmlformats.org/officeDocument/2006/relationships" xmlns:w="http://schemas.openxmlformats.org/wordprocessingml/2006/main" xmlns:w14="http://schemas.microsoft.com/office/word/2010/wordml" xmlns:w15="http://schemas.microsoft.com/office/word/2012/wordml" xmlns:w16se="http://schemas.microsoft.com/office/word/2015/wordml/symex" mc:Ignorable="w14 w15 w16se">
+<w:styles xmlns:mc="http://schemas.openxmlformats.org/markup-compatibility/2006" xmlns:r="http://schemas.openxmlformats.org/officeDocument/2006/relationships" xmlns:w="http://schemas.openxmlformats.org/wordprocessingml/2006/main" xmlns:w14="http://schemas.microsoft.com/office/word/2010/wordml" xmlns:w15="http://schemas.microsoft.com/office/word/2012/wordml" mc:Ignorable="w14 w15">
   <w:docDefaults>
     <w:rPrDefault>
       <w:rPr>

</xml_diff>

<commit_message>
Envio de emails con exito
</commit_message>
<xml_diff>
--- a/PantallasProyecto.docx
+++ b/PantallasProyecto.docx
@@ -209,7 +209,7 @@
               </wp:anchor>
             </w:drawing>
           </mc:Choice>
-          <mc:Fallback xmlns:cx="http://schemas.microsoft.com/office/drawing/2014/chartex" xmlns:w16se="http://schemas.microsoft.com/office/word/2015/wordml/symex">
+          <mc:Fallback xmlns:w16se="http://schemas.microsoft.com/office/word/2015/wordml/symex" xmlns:cx="http://schemas.microsoft.com/office/drawing/2014/chartex">
             <w:pict>
               <v:shapetype w14:anchorId="5872C66C" id="_x0000_t87" coordsize="21600,21600" o:spt="87" adj="1800,10800" path="m21600,qx10800@0l10800@2qy0@11,10800@3l10800@1qy21600,21600e" filled="f">
                 <v:formulas>
@@ -472,30 +472,99 @@
       <w:r>
         <w:t xml:space="preserve"> </w:t>
       </w:r>
+      <w:r>
+        <w:t>(id, nombre, Asignaturas, Alumnos)</w:t>
+      </w:r>
+    </w:p>
+    <w:p>
+      <w:r>
+        <w:t xml:space="preserve">Titulo (id, nombre, Cursos, </w:t>
+      </w:r>
+      <w:proofErr w:type="spellStart"/>
+      <w:r>
+        <w:t>nivelAcademico</w:t>
+      </w:r>
+      <w:proofErr w:type="spellEnd"/>
+      <w:r>
+        <w:t>)</w:t>
+      </w:r>
+    </w:p>
+    <w:p/>
+    <w:p>
+      <w:r>
+        <w:t>*Los tipos en mayúsculas significan colección</w:t>
+      </w:r>
+    </w:p>
+    <w:p/>
+    <w:p>
+      <w:r>
+        <w:t>Envío de email</w:t>
+      </w:r>
+    </w:p>
+    <w:p>
+      <w:r>
+        <w:t>-añadir dependencia</w:t>
+      </w:r>
+    </w:p>
+    <w:p>
+      <w:r>
+        <w:pict>
+          <v:shapetype id="_x0000_t75" coordsize="21600,21600" o:spt="75" o:preferrelative="t" path="m@4@5l@4@11@9@11@9@5xe" filled="f" stroked="f">
+            <v:stroke joinstyle="miter"/>
+            <v:formulas>
+              <v:f eqn="if lineDrawn pixelLineWidth 0"/>
+              <v:f eqn="sum @0 1 0"/>
+              <v:f eqn="sum 0 0 @1"/>
+              <v:f eqn="prod @2 1 2"/>
+              <v:f eqn="prod @3 21600 pixelWidth"/>
+              <v:f eqn="prod @3 21600 pixelHeight"/>
+              <v:f eqn="sum @0 0 1"/>
+              <v:f eqn="prod @6 1 2"/>
+              <v:f eqn="prod @7 21600 pixelWidth"/>
+              <v:f eqn="sum @8 21600 0"/>
+              <v:f eqn="prod @7 21600 pixelHeight"/>
+              <v:f eqn="sum @10 21600 0"/>
+            </v:formulas>
+            <v:path o:extrusionok="f" gradientshapeok="t" o:connecttype="rect"/>
+            <o:lock v:ext="edit" aspectratio="t"/>
+          </v:shapetype>
+          <v:shape id="_x0000_i1025" type="#_x0000_t75" style="width:424.8pt;height:76.6pt">
+            <v:imagedata r:id="rId4" o:title="dependenciaEmail"/>
+          </v:shape>
+        </w:pict>
+      </w:r>
+    </w:p>
+    <w:p>
+      <w:r>
+        <w:t xml:space="preserve">-modificar el </w:t>
+      </w:r>
+      <w:proofErr w:type="spellStart"/>
+      <w:r>
+        <w:t>application</w:t>
+      </w:r>
+      <w:proofErr w:type="spellEnd"/>
+      <w:r>
+        <w:t xml:space="preserve"> </w:t>
+      </w:r>
+      <w:proofErr w:type="spellStart"/>
+      <w:r>
+        <w:t>properties</w:t>
+      </w:r>
+      <w:proofErr w:type="spellEnd"/>
+    </w:p>
+    <w:p>
+      <w:r>
+        <w:lastRenderedPageBreak/>
+        <w:pict>
+          <v:shape id="_x0000_i1026" type="#_x0000_t75" style="width:424.8pt;height:146.6pt">
+            <v:imagedata r:id="rId5" o:title="applicationPropertiesEmail"/>
+          </v:shape>
+        </w:pict>
+      </w:r>
+    </w:p>
+    <w:p>
       <w:bookmarkStart w:id="0" w:name="_GoBack"/>
       <w:bookmarkEnd w:id="0"/>
-      <w:r>
-        <w:t>(id, nombre, Asignaturas, Alumnos)</w:t>
-      </w:r>
-    </w:p>
-    <w:p>
-      <w:r>
-        <w:t xml:space="preserve">Titulo (id, nombre, Cursos, </w:t>
-      </w:r>
-      <w:proofErr w:type="spellStart"/>
-      <w:r>
-        <w:t>nivelAcademico</w:t>
-      </w:r>
-      <w:proofErr w:type="spellEnd"/>
-      <w:r>
-        <w:t>)</w:t>
-      </w:r>
-    </w:p>
-    <w:p/>
-    <w:p>
-      <w:r>
-        <w:t>*Los tipos en mayúsculas significan colección</w:t>
-      </w:r>
     </w:p>
     <w:p/>
     <w:p/>

</xml_diff>

<commit_message>
Solo falta recibir la invitación y validarse
</commit_message>
<xml_diff>
--- a/PantallasProyecto.docx
+++ b/PantallasProyecto.docx
@@ -209,7 +209,7 @@
               </wp:anchor>
             </w:drawing>
           </mc:Choice>
-          <mc:Fallback xmlns:w16se="http://schemas.microsoft.com/office/word/2015/wordml/symex" xmlns:cx="http://schemas.microsoft.com/office/drawing/2014/chartex">
+          <mc:Fallback xmlns:cx="http://schemas.microsoft.com/office/drawing/2014/chartex" xmlns:w16se="http://schemas.microsoft.com/office/word/2015/wordml/symex">
             <w:pict>
               <v:shapetype w14:anchorId="5872C66C" id="_x0000_t87" coordsize="21600,21600" o:spt="87" adj="1800,10800" path="m21600,qx10800@0l10800@2qy0@11,10800@3l10800@1qy21600,21600e" filled="f">
                 <v:formulas>
@@ -562,7 +562,50 @@
         </w:pict>
       </w:r>
     </w:p>
-    <w:p>
+    <w:p/>
+    <w:p>
+      <w:r>
+        <w:t xml:space="preserve">Introducir en el email el código de invitación y la </w:t>
+      </w:r>
+      <w:proofErr w:type="spellStart"/>
+      <w:r>
+        <w:t>url</w:t>
+      </w:r>
+      <w:proofErr w:type="spellEnd"/>
+      <w:r>
+        <w:t xml:space="preserve"> de la página de verificación,</w:t>
+      </w:r>
+    </w:p>
+    <w:p>
+      <w:r>
+        <w:t>Cuando se crea el usuario se tiene que autogenerar el código y guardarlo en el atributo.</w:t>
+      </w:r>
+    </w:p>
+    <w:p>
+      <w:r>
+        <w:t>Una vez el usuario está en la página de invitación introduce el código y la contraseña.</w:t>
+      </w:r>
+    </w:p>
+    <w:p>
+      <w:r>
+        <w:t xml:space="preserve">El controlador pedirá al servicio primero que valide el código, y si es válido (de un usuario existente y deshabilitado), </w:t>
+      </w:r>
+      <w:proofErr w:type="spellStart"/>
+      <w:r>
+        <w:t>seteará</w:t>
+      </w:r>
+      <w:proofErr w:type="spellEnd"/>
+      <w:r>
+        <w:t xml:space="preserve"> la contraseña y </w:t>
+      </w:r>
+      <w:proofErr w:type="spellStart"/>
+      <w:r>
+        <w:t>redireccionará</w:t>
+      </w:r>
+      <w:proofErr w:type="spellEnd"/>
+      <w:r>
+        <w:t xml:space="preserve"> a la página de login.</w:t>
+      </w:r>
       <w:bookmarkStart w:id="0" w:name="_GoBack"/>
       <w:bookmarkEnd w:id="0"/>
     </w:p>

</xml_diff>

<commit_message>
Anyadidas clases de almacenamiento de archivos
</commit_message>
<xml_diff>
--- a/PantallasProyecto.docx
+++ b/PantallasProyecto.docx
@@ -209,7 +209,7 @@
               </wp:anchor>
             </w:drawing>
           </mc:Choice>
-          <mc:Fallback xmlns:cx="http://schemas.microsoft.com/office/drawing/2014/chartex" xmlns:w16se="http://schemas.microsoft.com/office/word/2015/wordml/symex">
+          <mc:Fallback xmlns:w16se="http://schemas.microsoft.com/office/word/2015/wordml/symex" xmlns:cx="http://schemas.microsoft.com/office/drawing/2014/chartex">
             <w:pict>
               <v:shapetype w14:anchorId="5872C66C" id="_x0000_t87" coordsize="21600,21600" o:spt="87" adj="1800,10800" path="m21600,qx10800@0l10800@2qy0@11,10800@3l10800@1qy21600,21600e" filled="f">
                 <v:formulas>
@@ -604,8 +604,133 @@
       </w:r>
       <w:proofErr w:type="spellEnd"/>
       <w:r>
-        <w:t xml:space="preserve"> a la página de login.</w:t>
-      </w:r>
+        <w:t xml:space="preserve"> a la página de </w:t>
+      </w:r>
+      <w:proofErr w:type="spellStart"/>
+      <w:r>
+        <w:t>login</w:t>
+      </w:r>
+      <w:proofErr w:type="spellEnd"/>
+      <w:r>
+        <w:t>.</w:t>
+      </w:r>
+    </w:p>
+    <w:p/>
+    <w:p>
+      <w:r>
+        <w:t>Subida de ficheros:</w:t>
+      </w:r>
+    </w:p>
+    <w:p>
+      <w:r>
+        <w:t>&lt;</w:t>
+      </w:r>
+      <w:proofErr w:type="spellStart"/>
+      <w:proofErr w:type="gramStart"/>
+      <w:r>
+        <w:t>form</w:t>
+      </w:r>
+      <w:proofErr w:type="spellEnd"/>
+      <w:proofErr w:type="gramEnd"/>
+      <w:r>
+        <w:t xml:space="preserve"> </w:t>
+      </w:r>
+      <w:proofErr w:type="spellStart"/>
+      <w:r>
+        <w:t>enctype</w:t>
+      </w:r>
+      <w:proofErr w:type="spellEnd"/>
+      <w:r>
+        <w:t>=”</w:t>
+      </w:r>
+      <w:proofErr w:type="spellStart"/>
+      <w:r>
+        <w:t>multipart</w:t>
+      </w:r>
+      <w:proofErr w:type="spellEnd"/>
+      <w:r>
+        <w:t>/</w:t>
+      </w:r>
+      <w:proofErr w:type="spellStart"/>
+      <w:r>
+        <w:t>formdata</w:t>
+      </w:r>
+      <w:proofErr w:type="spellEnd"/>
+      <w:r>
+        <w:t>” …….</w:t>
+      </w:r>
+    </w:p>
+    <w:p>
+      <w:pPr>
+        <w:pBdr>
+          <w:bottom w:val="single" w:sz="6" w:space="1" w:color="auto"/>
+        </w:pBdr>
+      </w:pPr>
+      <w:r>
+        <w:t>&lt;</w:t>
+      </w:r>
+      <w:proofErr w:type="gramStart"/>
+      <w:r>
+        <w:t>input</w:t>
+      </w:r>
+      <w:proofErr w:type="gramEnd"/>
+      <w:r>
+        <w:t xml:space="preserve"> </w:t>
+      </w:r>
+      <w:proofErr w:type="spellStart"/>
+      <w:r>
+        <w:t>type</w:t>
+      </w:r>
+      <w:proofErr w:type="spellEnd"/>
+      <w:r>
+        <w:t>=”file” ……</w:t>
+      </w:r>
+    </w:p>
+    <w:p>
+      <w:r>
+        <w:t xml:space="preserve">Manipular en el Post con </w:t>
+      </w:r>
+    </w:p>
+    <w:p>
+      <w:proofErr w:type="gramStart"/>
+      <w:r>
+        <w:t>@</w:t>
+      </w:r>
+      <w:proofErr w:type="spellStart"/>
+      <w:r>
+        <w:t>RequestParam</w:t>
+      </w:r>
+      <w:proofErr w:type="spellEnd"/>
+      <w:r>
+        <w:t>(</w:t>
+      </w:r>
+      <w:proofErr w:type="gramEnd"/>
+      <w:r>
+        <w:t>“</w:t>
+      </w:r>
+      <w:proofErr w:type="spellStart"/>
+      <w:r>
+        <w:t>campoFormularioArchivo</w:t>
+      </w:r>
+      <w:proofErr w:type="spellEnd"/>
+      <w:r>
+        <w:t xml:space="preserve">”) </w:t>
+      </w:r>
+      <w:proofErr w:type="spellStart"/>
+      <w:r>
+        <w:t>MultipartFile</w:t>
+      </w:r>
+      <w:proofErr w:type="spellEnd"/>
+      <w:r>
+        <w:t xml:space="preserve"> </w:t>
+      </w:r>
+      <w:proofErr w:type="spellStart"/>
+      <w:r>
+        <w:t>campoFormularioArchivo</w:t>
+      </w:r>
+      <w:proofErr w:type="spellEnd"/>
+    </w:p>
+    <w:p>
       <w:bookmarkStart w:id="0" w:name="_GoBack"/>
       <w:bookmarkEnd w:id="0"/>
     </w:p>

</xml_diff>